<commit_message>
Set up project folders, .env config, and basic workflow documentation
</commit_message>
<xml_diff>
--- a/project notes.docx
+++ b/project notes.docx
@@ -64,7 +64,15 @@
         </w:numPr>
       </w:pPr>
       <w:r>
-        <w:t>Ingest air quality readings from OpenAQ for several CA cities</w:t>
+        <w:t xml:space="preserve">Ingest air quality readings from </w:t>
+      </w:r>
+      <w:proofErr w:type="spellStart"/>
+      <w:r>
+        <w:t>OpenAQ</w:t>
+      </w:r>
+      <w:proofErr w:type="spellEnd"/>
+      <w:r>
+        <w:t xml:space="preserve"> for several CA cities</w:t>
       </w:r>
     </w:p>
     <w:p>
@@ -137,18 +145,6 @@
       </w:pPr>
       <w:r>
         <w:t>If merged with Census: highlight differences by income or race</w:t>
-      </w:r>
-    </w:p>
-    <w:p/>
-    <w:p/>
-    <w:p>
-      <w:r>
-        <w:t>Example API Call from OpenAQ</w:t>
-      </w:r>
-    </w:p>
-    <w:p>
-      <w:r>
-        <w:t>GET https://api.openaq.org/v2/measurements?country=US&amp;city=San+Francisco&amp;parameter=pm25&amp;date_from=2024-07-01&amp;limit=100</w:t>
       </w:r>
     </w:p>
     <w:sectPr>

</xml_diff>